<commit_message>
Implemented:   Combat - fully functional, but needs balancing.   Movement - complete   Characters - implemented, some tweaking re object permanence, flow.   Item - inventory system works. Search, loot, use, and see all work, and all functions work as intended in and out of combat.
</commit_message>
<xml_diff>
--- a/supplimentary/ReadMe, Suppl..docx
+++ b/supplimentary/ReadMe, Suppl..docx
@@ -3,11 +3,90 @@
 <w:document xmlns:wpc="http://schemas.microsoft.com/office/word/2010/wordprocessingCanvas" xmlns:cx="http://schemas.microsoft.com/office/drawing/2014/chartex" xmlns:cx1="http://schemas.microsoft.com/office/drawing/2015/9/8/chartex" xmlns:cx2="http://schemas.microsoft.com/office/drawing/2015/10/21/chartex" xmlns:cx3="http://schemas.microsoft.com/office/drawing/2016/5/9/chartex" xmlns:cx4="http://schemas.microsoft.com/office/drawing/2016/5/10/chartex" xmlns:cx5="http://schemas.microsoft.com/office/drawing/2016/5/11/chartex" xmlns:cx6="http://schemas.microsoft.com/office/drawing/2016/5/12/chartex" xmlns:cx7="http://schemas.microsoft.com/office/drawing/2016/5/13/chartex" xmlns:cx8="http://schemas.microsoft.com/office/drawing/2016/5/14/chartex" xmlns:mc="http://schemas.openxmlformats.org/markup-compatibility/2006" xmlns:aink="http://schemas.microsoft.com/office/drawing/2016/ink" xmlns:am3d="http://schemas.microsoft.com/office/drawing/2017/model3d" xmlns:o="urn:schemas-microsoft-com:office:office" xmlns:r="http://schemas.openxmlformats.org/officeDocument/2006/relationships" xmlns:m="http://schemas.openxmlformats.org/officeDocument/2006/math" xmlns:v="urn:schemas-microsoft-com:vml" xmlns:wp14="http://schemas.microsoft.com/office/word/2010/wordprocessingDrawing" xmlns:wp="http://schemas.openxmlformats.org/drawingml/2006/wordprocessingDrawing" xmlns:w10="urn:schemas-microsoft-com:office:word" xmlns:w="http://schemas.openxmlformats.org/wordprocessingml/2006/main" xmlns:w14="http://schemas.microsoft.com/office/word/2010/wordml" xmlns:w15="http://schemas.microsoft.com/office/word/2012/wordml" xmlns:w16cex="http://schemas.microsoft.com/office/word/2018/wordml/cex" xmlns:w16cid="http://schemas.microsoft.com/office/word/2016/wordml/cid" xmlns:w16="http://schemas.microsoft.com/office/word/2018/wordml" xmlns:w16sdtdh="http://schemas.microsoft.com/office/word/2020/wordml/sdtdatahash" xmlns:w16se="http://schemas.microsoft.com/office/word/2015/wordml/symex" xmlns:wpg="http://schemas.microsoft.com/office/word/2010/wordprocessingGroup" xmlns:wpi="http://schemas.microsoft.com/office/word/2010/wordprocessingInk" xmlns:wne="http://schemas.microsoft.com/office/word/2006/wordml" xmlns:wps="http://schemas.microsoft.com/office/word/2010/wordprocessingShape" mc:Ignorable="w14 w15 w16se w16cid w16 w16cex w16sdtdh wp14">
   <w:body>
     <w:p>
+      <w:r>
+        <w:t xml:space="preserve"> </w:t>
+      </w:r>
+      <w:r>
+        <w:tab/>
+        <w:t>The purpose of this project is to create a game tha</w:t>
+      </w:r>
+      <w:r>
+        <w:t xml:space="preserve">t demonstrates </w:t>
+      </w:r>
+      <w:r>
+        <w:t xml:space="preserve">competency and comprehension of standard programming concepts and </w:t>
+      </w:r>
+      <w:r>
+        <w:t xml:space="preserve">create a functional program that meets the given requirements. </w:t>
+      </w:r>
+      <w:r>
+        <w:t xml:space="preserve">The current build of </w:t>
+      </w:r>
+      <w:r>
+        <w:rPr>
+          <w:i/>
+          <w:iCs/>
+        </w:rPr>
+        <w:t>The Schism</w:t>
+      </w:r>
+      <w:r>
+        <w:t xml:space="preserve"> </w:t>
+      </w:r>
+      <w:r>
+        <w:t xml:space="preserve">utilizes an </w:t>
+      </w:r>
+      <w:r>
+        <w:t>object-oriented</w:t>
+      </w:r>
+      <w:r>
+        <w:t xml:space="preserve"> approach</w:t>
+      </w:r>
+      <w:r>
+        <w:t xml:space="preserve"> and has a functional combat system, which goes beyond the given requirements. I took this approach to challenge myself and learn </w:t>
+      </w:r>
+      <w:r>
+        <w:t>how to</w:t>
+      </w:r>
+      <w:r>
+        <w:t xml:space="preserve"> manage instances across modules</w:t>
+      </w:r>
+      <w:r>
+        <w:t xml:space="preserve"> and classes and as a personal challenge. If this deviation from the assigned requirements is unacceptable, the combat system can be made entirely optional</w:t>
+      </w:r>
+      <w:r>
+        <w:t>. The current alpha build does not have an adequate win/lose check other than player life. One planned feature for the next alpha i</w:t>
+      </w:r>
+      <w:r>
+        <w:t xml:space="preserve">s to code a choice at the opening screen to play with or without combat. Choosing with combat </w:t>
+      </w:r>
+      <w:r>
+        <w:t>ties victory conditions to defeating the final boss</w:t>
+      </w:r>
+      <w:r>
+        <w:t>; c</w:t>
+      </w:r>
+      <w:r>
+        <w:t xml:space="preserve">hoosing without combat ties victory conditions to </w:t>
+      </w:r>
+      <w:r>
+        <w:t>item collection and room location.</w:t>
+      </w:r>
+      <w:r>
+        <w:t xml:space="preserve"> </w:t>
+      </w:r>
+    </w:p>
+    <w:p>
       <w:pPr>
         <w:ind w:firstLine="720"/>
       </w:pPr>
       <w:r>
-        <w:t xml:space="preserve">When contemplating a game interface, the desire for something robust yet flexible yields a desire for something beyond while loops. There are several built-in options for command prompts, and the first that came to mind is the simple </w:t>
+        <w:t xml:space="preserve">When contemplating a game interface, the </w:t>
+      </w:r>
+      <w:r>
+        <w:t>need</w:t>
+      </w:r>
+      <w:r>
+        <w:t xml:space="preserve"> for something robust yet flexible yields a desire for something beyond while loops. There are several built-in options for command prompts, and the first that came to mind is the simple </w:t>
       </w:r>
       <w:proofErr w:type="spellStart"/>
       <w:r>
@@ -18,19 +97,7 @@
         <w:t xml:space="preserve"> line interface used to build those little turtle games so long ago.</w:t>
       </w:r>
       <w:r>
-        <w:t xml:space="preserve"> </w:t>
-      </w:r>
-      <w:r>
-        <w:t xml:space="preserve">Thus, the Schism’s </w:t>
-      </w:r>
-      <w:r>
-        <w:t xml:space="preserve">command line interface was born. </w:t>
-      </w:r>
-    </w:p>
-    <w:p>
-      <w:r>
-        <w:tab/>
-        <w:t xml:space="preserve">The </w:t>
+        <w:t xml:space="preserve"> The </w:t>
       </w:r>
       <w:proofErr w:type="spellStart"/>
       <w:r>
@@ -83,6 +150,996 @@
       <w:r>
         <w:t xml:space="preserve"> method, which is the method that interprets the user input.</w:t>
       </w:r>
+      <w:r>
+        <w:t xml:space="preserve"> </w:t>
+      </w:r>
+      <w:r>
+        <w:t>Thus, the Schism’s command line interface was born.</w:t>
+      </w:r>
+      <w:r>
+        <w:t xml:space="preserve"> </w:t>
+      </w:r>
+    </w:p>
+    <w:p>
+      <w:r>
+        <w:tab/>
+      </w:r>
+      <w:r>
+        <w:t xml:space="preserve">Player input will be handled by </w:t>
+      </w:r>
+      <w:proofErr w:type="spellStart"/>
+      <w:proofErr w:type="gramStart"/>
+      <w:r>
+        <w:t>Cmd</w:t>
+      </w:r>
+      <w:proofErr w:type="spellEnd"/>
+      <w:r>
+        <w:t>,</w:t>
+      </w:r>
+      <w:proofErr w:type="gramEnd"/>
+      <w:r>
+        <w:t xml:space="preserve"> however the action </w:t>
+      </w:r>
+      <w:r>
+        <w:t>methods</w:t>
+      </w:r>
+      <w:r>
+        <w:t xml:space="preserve"> need to be defined. Action </w:t>
+      </w:r>
+      <w:r>
+        <w:t>methods</w:t>
+      </w:r>
+      <w:r>
+        <w:t xml:space="preserve"> are prefixed with </w:t>
+      </w:r>
+      <w:r>
+        <w:rPr>
+          <w:b/>
+          <w:bCs/>
+        </w:rPr>
+        <w:t>do_</w:t>
+      </w:r>
+      <w:r>
+        <w:t xml:space="preserve">; </w:t>
+      </w:r>
+      <w:r>
+        <w:t xml:space="preserve">if </w:t>
+      </w:r>
+      <w:r>
+        <w:t xml:space="preserve">the name after the underscore </w:t>
+      </w:r>
+      <w:r>
+        <w:t xml:space="preserve">matches user input (line from </w:t>
+      </w:r>
+      <w:proofErr w:type="spellStart"/>
+      <w:r>
+        <w:t>cmdloop</w:t>
+      </w:r>
+      <w:proofErr w:type="spellEnd"/>
+      <w:r>
+        <w:t xml:space="preserve">), </w:t>
+      </w:r>
+      <w:r>
+        <w:t>then</w:t>
+      </w:r>
+      <w:r>
+        <w:t xml:space="preserve"> that </w:t>
+      </w:r>
+      <w:r>
+        <w:rPr>
+          <w:b/>
+          <w:bCs/>
+        </w:rPr>
+        <w:t>do_</w:t>
+      </w:r>
+      <w:r>
+        <w:t xml:space="preserve"> method is executed</w:t>
+      </w:r>
+      <w:r>
+        <w:t xml:space="preserve">. </w:t>
+      </w:r>
+      <w:r>
+        <w:t>Thus,</w:t>
+      </w:r>
+      <w:r>
+        <w:t xml:space="preserve"> the input validation is handled automatically and the </w:t>
+      </w:r>
+      <w:r>
+        <w:rPr>
+          <w:b/>
+          <w:bCs/>
+        </w:rPr>
+        <w:t>do_</w:t>
+      </w:r>
+      <w:r>
+        <w:t xml:space="preserve"> method is</w:t>
+      </w:r>
+      <w:r>
+        <w:t xml:space="preserve"> akin to the IF in a standard while/ if loop.</w:t>
+      </w:r>
+      <w:r>
+        <w:t xml:space="preserve"> There are two primary areas in which action methods are necessary – the core game loop and the combat loop. </w:t>
+      </w:r>
+      <w:r>
+        <w:t xml:space="preserve">Please see </w:t>
+      </w:r>
+      <w:r>
+        <w:t xml:space="preserve">Full Game Logic and Room Movement Logic for details on output and flow. </w:t>
+      </w:r>
+      <w:r>
+        <w:t>The action commands are as follows:</w:t>
+      </w:r>
+    </w:p>
+    <w:p>
+      <w:r>
+        <w:rPr>
+          <w:b/>
+          <w:bCs/>
+        </w:rPr>
+        <w:t>Core Game Loop</w:t>
+      </w:r>
+    </w:p>
+    <w:tbl>
+      <w:tblPr>
+        <w:tblStyle w:val="ListTable1Light"/>
+        <w:tblW w:w="0" w:type="auto"/>
+        <w:tblLook w:val="0600" w:firstRow="0" w:lastRow="0" w:firstColumn="0" w:lastColumn="0" w:noHBand="1" w:noVBand="1"/>
+      </w:tblPr>
+      <w:tblGrid>
+        <w:gridCol w:w="2337"/>
+        <w:gridCol w:w="2337"/>
+        <w:gridCol w:w="2338"/>
+        <w:gridCol w:w="2338"/>
+      </w:tblGrid>
+      <w:tr>
+        <w:tc>
+          <w:tcPr>
+            <w:tcW w:w="2337" w:type="dxa"/>
+          </w:tcPr>
+          <w:p>
+            <w:proofErr w:type="spellStart"/>
+            <w:r>
+              <w:t>do_north</w:t>
+            </w:r>
+            <w:proofErr w:type="spellEnd"/>
+          </w:p>
+        </w:tc>
+        <w:tc>
+          <w:tcPr>
+            <w:tcW w:w="2337" w:type="dxa"/>
+          </w:tcPr>
+          <w:p>
+            <w:proofErr w:type="spellStart"/>
+            <w:r>
+              <w:t>do_</w:t>
+            </w:r>
+            <w:r>
+              <w:t>east</w:t>
+            </w:r>
+            <w:proofErr w:type="spellEnd"/>
+          </w:p>
+        </w:tc>
+        <w:tc>
+          <w:tcPr>
+            <w:tcW w:w="2338" w:type="dxa"/>
+          </w:tcPr>
+          <w:p>
+            <w:proofErr w:type="spellStart"/>
+            <w:r>
+              <w:t>do_</w:t>
+            </w:r>
+            <w:r>
+              <w:t>south</w:t>
+            </w:r>
+            <w:proofErr w:type="spellEnd"/>
+          </w:p>
+        </w:tc>
+        <w:tc>
+          <w:tcPr>
+            <w:tcW w:w="2338" w:type="dxa"/>
+          </w:tcPr>
+          <w:p>
+            <w:proofErr w:type="spellStart"/>
+            <w:r>
+              <w:t>do_</w:t>
+            </w:r>
+            <w:r>
+              <w:t>west</w:t>
+            </w:r>
+            <w:proofErr w:type="spellEnd"/>
+          </w:p>
+        </w:tc>
+      </w:tr>
+      <w:tr>
+        <w:tc>
+          <w:tcPr>
+            <w:tcW w:w="2337" w:type="dxa"/>
+          </w:tcPr>
+          <w:p>
+            <w:proofErr w:type="spellStart"/>
+            <w:r>
+              <w:t>do_</w:t>
+            </w:r>
+            <w:r>
+              <w:t>help</w:t>
+            </w:r>
+            <w:proofErr w:type="spellEnd"/>
+          </w:p>
+        </w:tc>
+        <w:tc>
+          <w:tcPr>
+            <w:tcW w:w="2337" w:type="dxa"/>
+          </w:tcPr>
+          <w:p>
+            <w:proofErr w:type="spellStart"/>
+            <w:r>
+              <w:t>do_</w:t>
+            </w:r>
+            <w:r>
+              <w:t>status</w:t>
+            </w:r>
+            <w:proofErr w:type="spellEnd"/>
+          </w:p>
+        </w:tc>
+        <w:tc>
+          <w:tcPr>
+            <w:tcW w:w="2338" w:type="dxa"/>
+          </w:tcPr>
+          <w:p>
+            <w:proofErr w:type="spellStart"/>
+            <w:r>
+              <w:t>do_</w:t>
+            </w:r>
+            <w:r>
+              <w:t>look</w:t>
+            </w:r>
+            <w:proofErr w:type="spellEnd"/>
+          </w:p>
+        </w:tc>
+        <w:tc>
+          <w:tcPr>
+            <w:tcW w:w="2338" w:type="dxa"/>
+          </w:tcPr>
+          <w:p>
+            <w:proofErr w:type="spellStart"/>
+            <w:r>
+              <w:t>do_</w:t>
+            </w:r>
+            <w:r>
+              <w:t>bag</w:t>
+            </w:r>
+            <w:proofErr w:type="spellEnd"/>
+          </w:p>
+        </w:tc>
+      </w:tr>
+      <w:tr>
+        <w:tc>
+          <w:tcPr>
+            <w:tcW w:w="2337" w:type="dxa"/>
+          </w:tcPr>
+          <w:p>
+            <w:proofErr w:type="spellStart"/>
+            <w:r>
+              <w:t>do_</w:t>
+            </w:r>
+            <w:r>
+              <w:t>search</w:t>
+            </w:r>
+            <w:proofErr w:type="spellEnd"/>
+          </w:p>
+        </w:tc>
+        <w:tc>
+          <w:tcPr>
+            <w:tcW w:w="2337" w:type="dxa"/>
+          </w:tcPr>
+          <w:p>
+            <w:proofErr w:type="spellStart"/>
+            <w:r>
+              <w:t>do_</w:t>
+            </w:r>
+            <w:r>
+              <w:t>quit</w:t>
+            </w:r>
+            <w:proofErr w:type="spellEnd"/>
+          </w:p>
+        </w:tc>
+        <w:tc>
+          <w:tcPr>
+            <w:tcW w:w="2338" w:type="dxa"/>
+          </w:tcPr>
+          <w:p>
+            <w:proofErr w:type="spellStart"/>
+            <w:r>
+              <w:t>do_</w:t>
+            </w:r>
+            <w:r>
+              <w:t>fight</w:t>
+            </w:r>
+            <w:proofErr w:type="spellEnd"/>
+          </w:p>
+        </w:tc>
+        <w:tc>
+          <w:tcPr>
+            <w:tcW w:w="2338" w:type="dxa"/>
+          </w:tcPr>
+          <w:p/>
+        </w:tc>
+      </w:tr>
+    </w:tbl>
+    <w:p>
+      <w:pPr>
+        <w:rPr>
+          <w:b/>
+          <w:bCs/>
+        </w:rPr>
+      </w:pPr>
+      <w:r>
+        <w:br/>
+      </w:r>
+      <w:r>
+        <w:rPr>
+          <w:b/>
+          <w:bCs/>
+        </w:rPr>
+        <w:t>Combat Loop</w:t>
+      </w:r>
+    </w:p>
+    <w:tbl>
+      <w:tblPr>
+        <w:tblStyle w:val="ListTable1Light"/>
+        <w:tblW w:w="0" w:type="auto"/>
+        <w:tblLook w:val="0600" w:firstRow="0" w:lastRow="0" w:firstColumn="0" w:lastColumn="0" w:noHBand="1" w:noVBand="1"/>
+      </w:tblPr>
+      <w:tblGrid>
+        <w:gridCol w:w="2337"/>
+        <w:gridCol w:w="2337"/>
+        <w:gridCol w:w="2338"/>
+        <w:gridCol w:w="2338"/>
+      </w:tblGrid>
+      <w:tr>
+        <w:tc>
+          <w:tcPr>
+            <w:tcW w:w="2337" w:type="dxa"/>
+          </w:tcPr>
+          <w:p>
+            <w:proofErr w:type="spellStart"/>
+            <w:r>
+              <w:t>do_</w:t>
+            </w:r>
+            <w:r>
+              <w:t>attack</w:t>
+            </w:r>
+            <w:proofErr w:type="spellEnd"/>
+          </w:p>
+        </w:tc>
+        <w:tc>
+          <w:tcPr>
+            <w:tcW w:w="2337" w:type="dxa"/>
+          </w:tcPr>
+          <w:p>
+            <w:proofErr w:type="spellStart"/>
+            <w:r>
+              <w:t>do_</w:t>
+            </w:r>
+            <w:r>
+              <w:t>item</w:t>
+            </w:r>
+            <w:proofErr w:type="spellEnd"/>
+          </w:p>
+        </w:tc>
+        <w:tc>
+          <w:tcPr>
+            <w:tcW w:w="2338" w:type="dxa"/>
+          </w:tcPr>
+          <w:p>
+            <w:proofErr w:type="spellStart"/>
+            <w:r>
+              <w:t>do_</w:t>
+            </w:r>
+            <w:r>
+              <w:t>run</w:t>
+            </w:r>
+            <w:proofErr w:type="spellEnd"/>
+          </w:p>
+        </w:tc>
+        <w:tc>
+          <w:tcPr>
+            <w:tcW w:w="2338" w:type="dxa"/>
+          </w:tcPr>
+          <w:p>
+            <w:proofErr w:type="spellStart"/>
+            <w:r>
+              <w:t>do_</w:t>
+            </w:r>
+            <w:r>
+              <w:t>help</w:t>
+            </w:r>
+            <w:proofErr w:type="spellEnd"/>
+          </w:p>
+        </w:tc>
+      </w:tr>
+    </w:tbl>
+    <w:p>
+      <w:r>
+        <w:br/>
+        <w:t xml:space="preserve">Items: </w:t>
+      </w:r>
+      <w:r>
+        <w:br/>
+      </w:r>
+      <w:r>
+        <w:tab/>
+        <w:t xml:space="preserve">There are </w:t>
+      </w:r>
+      <w:r>
+        <w:t>several items in the game</w:t>
+      </w:r>
+      <w:r>
+        <w:t>. F</w:t>
+      </w:r>
+      <w:r>
+        <w:t xml:space="preserve">ourteen can be found in various rooms, </w:t>
+      </w:r>
+      <w:r>
+        <w:t>the remaining are only accessible through the combat system.</w:t>
+      </w:r>
+      <w:r>
+        <w:t xml:space="preserve"> </w:t>
+      </w:r>
+      <w:r>
+        <w:t xml:space="preserve">As of this writing, there are </w:t>
+      </w:r>
+      <w:r>
+        <w:t xml:space="preserve">nineteen </w:t>
+      </w:r>
+      <w:r>
+        <w:t>total items in the stable alpha build</w:t>
+      </w:r>
+      <w:r>
+        <w:t xml:space="preserve">. </w:t>
+      </w:r>
+      <w:r>
+        <w:t>Items are as follows:</w:t>
+      </w:r>
+      <w:r>
+        <w:br/>
+      </w:r>
+      <w:proofErr w:type="gramStart"/>
+      <w:r>
+        <w:rPr>
+          <w:b/>
+          <w:bCs/>
+        </w:rPr>
+        <w:t>Findable</w:t>
+      </w:r>
+      <w:r>
+        <w:t xml:space="preserve"> </w:t>
+      </w:r>
+      <w:r>
+        <w:t>:</w:t>
+      </w:r>
+      <w:proofErr w:type="gramEnd"/>
+    </w:p>
+    <w:tbl>
+      <w:tblPr>
+        <w:tblStyle w:val="ListTable1Light"/>
+        <w:tblW w:w="0" w:type="auto"/>
+        <w:tblLook w:val="0600" w:firstRow="0" w:lastRow="0" w:firstColumn="0" w:lastColumn="0" w:noHBand="1" w:noVBand="1"/>
+      </w:tblPr>
+      <w:tblGrid>
+        <w:gridCol w:w="2383"/>
+        <w:gridCol w:w="2441"/>
+        <w:gridCol w:w="2382"/>
+        <w:gridCol w:w="2154"/>
+      </w:tblGrid>
+      <w:tr>
+        <w:tc>
+          <w:tcPr>
+            <w:tcW w:w="2383" w:type="dxa"/>
+          </w:tcPr>
+          <w:p>
+            <w:r>
+              <w:t>Apple</w:t>
+            </w:r>
+          </w:p>
+        </w:tc>
+        <w:tc>
+          <w:tcPr>
+            <w:tcW w:w="2441" w:type="dxa"/>
+          </w:tcPr>
+          <w:p>
+            <w:r>
+              <w:t>Armor</w:t>
+            </w:r>
+          </w:p>
+        </w:tc>
+        <w:tc>
+          <w:tcPr>
+            <w:tcW w:w="2382" w:type="dxa"/>
+          </w:tcPr>
+          <w:p>
+            <w:r>
+              <w:t>Boots</w:t>
+            </w:r>
+          </w:p>
+        </w:tc>
+        <w:tc>
+          <w:tcPr>
+            <w:tcW w:w="2154" w:type="dxa"/>
+          </w:tcPr>
+          <w:p>
+            <w:r>
+              <w:t>Sword</w:t>
+            </w:r>
+          </w:p>
+        </w:tc>
+      </w:tr>
+      <w:tr>
+        <w:tc>
+          <w:tcPr>
+            <w:tcW w:w="2383" w:type="dxa"/>
+          </w:tcPr>
+          <w:p>
+            <w:r>
+              <w:t>Bucket of Water</w:t>
+            </w:r>
+          </w:p>
+        </w:tc>
+        <w:tc>
+          <w:tcPr>
+            <w:tcW w:w="2441" w:type="dxa"/>
+          </w:tcPr>
+          <w:p>
+            <w:r>
+              <w:t>Chitinous Gauntlets</w:t>
+            </w:r>
+          </w:p>
+        </w:tc>
+        <w:tc>
+          <w:tcPr>
+            <w:tcW w:w="2382" w:type="dxa"/>
+          </w:tcPr>
+          <w:p>
+            <w:r>
+              <w:t>Dusty Book</w:t>
+            </w:r>
+          </w:p>
+        </w:tc>
+        <w:tc>
+          <w:tcPr>
+            <w:tcW w:w="2154" w:type="dxa"/>
+          </w:tcPr>
+          <w:p>
+            <w:r>
+              <w:t>Tome of Power</w:t>
+            </w:r>
+          </w:p>
+        </w:tc>
+      </w:tr>
+      <w:tr>
+        <w:tc>
+          <w:tcPr>
+            <w:tcW w:w="2383" w:type="dxa"/>
+          </w:tcPr>
+          <w:p>
+            <w:r>
+              <w:t>Feather</w:t>
+            </w:r>
+          </w:p>
+        </w:tc>
+        <w:tc>
+          <w:tcPr>
+            <w:tcW w:w="2441" w:type="dxa"/>
+          </w:tcPr>
+          <w:p>
+            <w:r>
+              <w:t>Ornate Greaves</w:t>
+            </w:r>
+          </w:p>
+        </w:tc>
+        <w:tc>
+          <w:tcPr>
+            <w:tcW w:w="2382" w:type="dxa"/>
+          </w:tcPr>
+          <w:p>
+            <w:r>
+              <w:t>Palantir</w:t>
+            </w:r>
+          </w:p>
+        </w:tc>
+        <w:tc>
+          <w:tcPr>
+            <w:tcW w:w="2154" w:type="dxa"/>
+          </w:tcPr>
+          <w:p>
+            <w:r>
+              <w:t>Salted Pork</w:t>
+            </w:r>
+          </w:p>
+        </w:tc>
+      </w:tr>
+      <w:tr>
+        <w:tc>
+          <w:tcPr>
+            <w:tcW w:w="2383" w:type="dxa"/>
+          </w:tcPr>
+          <w:p>
+            <w:r>
+              <w:t>Potion</w:t>
+            </w:r>
+          </w:p>
+        </w:tc>
+        <w:tc>
+          <w:tcPr>
+            <w:tcW w:w="2441" w:type="dxa"/>
+          </w:tcPr>
+          <w:p>
+            <w:r>
+              <w:t>Orb of Con-</w:t>
+            </w:r>
+            <w:proofErr w:type="spellStart"/>
+            <w:r>
+              <w:t>Creet</w:t>
+            </w:r>
+            <w:proofErr w:type="spellEnd"/>
+          </w:p>
+        </w:tc>
+        <w:tc>
+          <w:tcPr>
+            <w:tcW w:w="2382" w:type="dxa"/>
+          </w:tcPr>
+          <w:p/>
+        </w:tc>
+        <w:tc>
+          <w:tcPr>
+            <w:tcW w:w="2154" w:type="dxa"/>
+          </w:tcPr>
+          <w:p/>
+        </w:tc>
+      </w:tr>
+      <w:tr>
+        <w:tc>
+          <w:tcPr>
+            <w:tcW w:w="2383" w:type="dxa"/>
+          </w:tcPr>
+          <w:p/>
+        </w:tc>
+        <w:tc>
+          <w:tcPr>
+            <w:tcW w:w="2441" w:type="dxa"/>
+          </w:tcPr>
+          <w:p/>
+        </w:tc>
+        <w:tc>
+          <w:tcPr>
+            <w:tcW w:w="2382" w:type="dxa"/>
+          </w:tcPr>
+          <w:p/>
+        </w:tc>
+        <w:tc>
+          <w:tcPr>
+            <w:tcW w:w="2154" w:type="dxa"/>
+          </w:tcPr>
+          <w:p/>
+        </w:tc>
+      </w:tr>
+    </w:tbl>
+    <w:p>
+      <w:pPr>
+        <w:rPr>
+          <w:b/>
+          <w:bCs/>
+        </w:rPr>
+      </w:pPr>
+      <w:proofErr w:type="spellStart"/>
+      <w:r>
+        <w:rPr>
+          <w:b/>
+          <w:bCs/>
+        </w:rPr>
+        <w:lastRenderedPageBreak/>
+        <w:t>Lootable</w:t>
+      </w:r>
+      <w:proofErr w:type="spellEnd"/>
+      <w:r>
+        <w:rPr>
+          <w:b/>
+          <w:bCs/>
+        </w:rPr>
+        <w:t>:</w:t>
+      </w:r>
+    </w:p>
+    <w:tbl>
+      <w:tblPr>
+        <w:tblStyle w:val="ListTable1Light"/>
+        <w:tblW w:w="0" w:type="auto"/>
+        <w:tblLook w:val="0600" w:firstRow="0" w:lastRow="0" w:firstColumn="0" w:lastColumn="0" w:noHBand="1" w:noVBand="1"/>
+      </w:tblPr>
+      <w:tblGrid>
+        <w:gridCol w:w="2337"/>
+        <w:gridCol w:w="2337"/>
+        <w:gridCol w:w="2338"/>
+        <w:gridCol w:w="2338"/>
+      </w:tblGrid>
+      <w:tr>
+        <w:tc>
+          <w:tcPr>
+            <w:tcW w:w="2337" w:type="dxa"/>
+          </w:tcPr>
+          <w:p>
+            <w:r>
+              <w:t>Goblin Helm</w:t>
+            </w:r>
+          </w:p>
+        </w:tc>
+        <w:tc>
+          <w:tcPr>
+            <w:tcW w:w="2337" w:type="dxa"/>
+          </w:tcPr>
+          <w:p>
+            <w:r>
+              <w:t>Great Axe</w:t>
+            </w:r>
+          </w:p>
+        </w:tc>
+        <w:tc>
+          <w:tcPr>
+            <w:tcW w:w="2338" w:type="dxa"/>
+          </w:tcPr>
+          <w:p>
+            <w:r>
+              <w:t>Royal Pauldrons</w:t>
+            </w:r>
+          </w:p>
+        </w:tc>
+        <w:tc>
+          <w:tcPr>
+            <w:tcW w:w="2338" w:type="dxa"/>
+          </w:tcPr>
+          <w:p>
+            <w:r>
+              <w:t>Light of Elune</w:t>
+            </w:r>
+          </w:p>
+        </w:tc>
+      </w:tr>
+      <w:tr>
+        <w:tc>
+          <w:tcPr>
+            <w:tcW w:w="2337" w:type="dxa"/>
+          </w:tcPr>
+          <w:p>
+            <w:r>
+              <w:t>Mithril Chainmail</w:t>
+            </w:r>
+          </w:p>
+          <w:p/>
+        </w:tc>
+        <w:tc>
+          <w:tcPr>
+            <w:tcW w:w="2337" w:type="dxa"/>
+          </w:tcPr>
+          <w:p/>
+        </w:tc>
+        <w:tc>
+          <w:tcPr>
+            <w:tcW w:w="2338" w:type="dxa"/>
+          </w:tcPr>
+          <w:p/>
+        </w:tc>
+        <w:tc>
+          <w:tcPr>
+            <w:tcW w:w="2338" w:type="dxa"/>
+          </w:tcPr>
+          <w:p/>
+        </w:tc>
+      </w:tr>
+    </w:tbl>
+    <w:p>
+      <w:pPr>
+        <w:rPr>
+          <w:b/>
+          <w:bCs/>
+        </w:rPr>
+      </w:pPr>
+    </w:p>
+    <w:p>
+      <w:pPr>
+        <w:rPr>
+          <w:b/>
+          <w:bCs/>
+        </w:rPr>
+      </w:pPr>
+    </w:p>
+    <w:p>
+      <w:pPr>
+        <w:rPr>
+          <w:b/>
+          <w:bCs/>
+        </w:rPr>
+      </w:pPr>
+      <w:r>
+        <w:rPr>
+          <w:b/>
+          <w:bCs/>
+        </w:rPr>
+        <w:t>Rooms:</w:t>
+      </w:r>
+    </w:p>
+    <w:p>
+      <w:r>
+        <w:tab/>
+        <w:t>There are several rooms</w:t>
+      </w:r>
+      <w:r>
+        <w:t xml:space="preserve"> contained within a modular system built on JSON dictionaries. </w:t>
+      </w:r>
+      <w:r>
+        <w:t>This affords an easy way to add more rooms wit</w:t>
+      </w:r>
+      <w:r>
+        <w:t xml:space="preserve">hout modifying code. As of this writing, there are 12 rooms in the stable alpha build. </w:t>
+      </w:r>
+      <w:r>
+        <w:t>Please see the supplemental Game Map.pdf. Rooms are as follows:</w:t>
+      </w:r>
+    </w:p>
+    <w:tbl>
+      <w:tblPr>
+        <w:tblStyle w:val="ListTable1Light"/>
+        <w:tblW w:w="0" w:type="auto"/>
+        <w:tblLook w:val="0600" w:firstRow="0" w:lastRow="0" w:firstColumn="0" w:lastColumn="0" w:noHBand="1" w:noVBand="1"/>
+      </w:tblPr>
+      <w:tblGrid>
+        <w:gridCol w:w="2337"/>
+        <w:gridCol w:w="2337"/>
+        <w:gridCol w:w="2338"/>
+        <w:gridCol w:w="2338"/>
+      </w:tblGrid>
+      <w:tr>
+        <w:tc>
+          <w:tcPr>
+            <w:tcW w:w="2337" w:type="dxa"/>
+          </w:tcPr>
+          <w:p>
+            <w:r>
+              <w:t>1 The Culvert</w:t>
+            </w:r>
+          </w:p>
+        </w:tc>
+        <w:tc>
+          <w:tcPr>
+            <w:tcW w:w="2337" w:type="dxa"/>
+          </w:tcPr>
+          <w:p>
+            <w:r>
+              <w:t>2 The Storeroom</w:t>
+            </w:r>
+          </w:p>
+        </w:tc>
+        <w:tc>
+          <w:tcPr>
+            <w:tcW w:w="2338" w:type="dxa"/>
+          </w:tcPr>
+          <w:p>
+            <w:r>
+              <w:t>3 The Guardhouse</w:t>
+            </w:r>
+          </w:p>
+        </w:tc>
+        <w:tc>
+          <w:tcPr>
+            <w:tcW w:w="2338" w:type="dxa"/>
+          </w:tcPr>
+          <w:p>
+            <w:r>
+              <w:t>4 The Armory</w:t>
+            </w:r>
+          </w:p>
+        </w:tc>
+      </w:tr>
+      <w:tr>
+        <w:tc>
+          <w:tcPr>
+            <w:tcW w:w="2337" w:type="dxa"/>
+          </w:tcPr>
+          <w:p>
+            <w:r>
+              <w:t>5 The Rookery</w:t>
+            </w:r>
+          </w:p>
+        </w:tc>
+        <w:tc>
+          <w:tcPr>
+            <w:tcW w:w="2337" w:type="dxa"/>
+          </w:tcPr>
+          <w:p>
+            <w:r>
+              <w:t>6 The Wizard’s Library</w:t>
+            </w:r>
+          </w:p>
+        </w:tc>
+        <w:tc>
+          <w:tcPr>
+            <w:tcW w:w="2338" w:type="dxa"/>
+          </w:tcPr>
+          <w:p>
+            <w:r>
+              <w:t>7 The Secret Passage</w:t>
+            </w:r>
+          </w:p>
+        </w:tc>
+        <w:tc>
+          <w:tcPr>
+            <w:tcW w:w="2338" w:type="dxa"/>
+          </w:tcPr>
+          <w:p>
+            <w:r>
+              <w:t>8 The Chapel</w:t>
+            </w:r>
+          </w:p>
+        </w:tc>
+      </w:tr>
+      <w:tr>
+        <w:tc>
+          <w:tcPr>
+            <w:tcW w:w="2337" w:type="dxa"/>
+          </w:tcPr>
+          <w:p>
+            <w:r>
+              <w:t>9 The Shattered Tower</w:t>
+            </w:r>
+          </w:p>
+        </w:tc>
+        <w:tc>
+          <w:tcPr>
+            <w:tcW w:w="2337" w:type="dxa"/>
+          </w:tcPr>
+          <w:p>
+            <w:r>
+              <w:t>10 The Schism</w:t>
+            </w:r>
+          </w:p>
+        </w:tc>
+        <w:tc>
+          <w:tcPr>
+            <w:tcW w:w="2338" w:type="dxa"/>
+          </w:tcPr>
+          <w:p>
+            <w:r>
+              <w:t>11 The Great Hall</w:t>
+            </w:r>
+          </w:p>
+        </w:tc>
+        <w:tc>
+          <w:tcPr>
+            <w:tcW w:w="2338" w:type="dxa"/>
+          </w:tcPr>
+          <w:p>
+            <w:r>
+              <w:t>12 The Dark Passage</w:t>
+            </w:r>
+          </w:p>
+        </w:tc>
+      </w:tr>
+    </w:tbl>
+    <w:p/>
+    <w:p/>
+    <w:p>
+      <w:hyperlink r:id="rId5" w:history="1">
+        <w:r>
+          <w:rPr>
+            <w:rStyle w:val="Hyperlink"/>
+          </w:rPr>
+          <w:t xml:space="preserve">The stable build can be </w:t>
+        </w:r>
+        <w:r>
+          <w:rPr>
+            <w:rStyle w:val="Hyperlink"/>
+          </w:rPr>
+          <w:t>found here.</w:t>
+        </w:r>
+      </w:hyperlink>
     </w:p>
     <w:sectPr>
       <w:pgSz w:w="12240" w:h="15840"/>
@@ -543,6 +1600,154 @@
       <w:shd w:val="clear" w:color="auto" w:fill="E1DFDD"/>
     </w:rPr>
   </w:style>
+  <w:style w:type="paragraph" w:styleId="ListParagraph">
+    <w:name w:val="List Paragraph"/>
+    <w:basedOn w:val="Normal"/>
+    <w:uiPriority w:val="34"/>
+    <w:qFormat/>
+    <w:rsid w:val="00FB3B91"/>
+    <w:pPr>
+      <w:ind w:left="720"/>
+      <w:contextualSpacing/>
+    </w:pPr>
+  </w:style>
+  <w:style w:type="table" w:styleId="TableGrid">
+    <w:name w:val="Table Grid"/>
+    <w:basedOn w:val="TableNormal"/>
+    <w:uiPriority w:val="39"/>
+    <w:rsid w:val="00B42016"/>
+    <w:pPr>
+      <w:spacing w:after="0" w:line="240" w:lineRule="auto"/>
+    </w:pPr>
+    <w:tblPr>
+      <w:tblBorders>
+        <w:top w:val="single" w:sz="4" w:space="0" w:color="auto"/>
+        <w:left w:val="single" w:sz="4" w:space="0" w:color="auto"/>
+        <w:bottom w:val="single" w:sz="4" w:space="0" w:color="auto"/>
+        <w:right w:val="single" w:sz="4" w:space="0" w:color="auto"/>
+        <w:insideH w:val="single" w:sz="4" w:space="0" w:color="auto"/>
+        <w:insideV w:val="single" w:sz="4" w:space="0" w:color="auto"/>
+      </w:tblBorders>
+    </w:tblPr>
+  </w:style>
+  <w:style w:type="table" w:styleId="GridTable1Light">
+    <w:name w:val="Grid Table 1 Light"/>
+    <w:basedOn w:val="TableNormal"/>
+    <w:uiPriority w:val="46"/>
+    <w:rsid w:val="00B42016"/>
+    <w:pPr>
+      <w:spacing w:after="0" w:line="240" w:lineRule="auto"/>
+    </w:pPr>
+    <w:tblPr>
+      <w:tblStyleRowBandSize w:val="1"/>
+      <w:tblStyleColBandSize w:val="1"/>
+      <w:tblBorders>
+        <w:top w:val="single" w:sz="4" w:space="0" w:color="999999" w:themeColor="text1" w:themeTint="66"/>
+        <w:left w:val="single" w:sz="4" w:space="0" w:color="999999" w:themeColor="text1" w:themeTint="66"/>
+        <w:bottom w:val="single" w:sz="4" w:space="0" w:color="999999" w:themeColor="text1" w:themeTint="66"/>
+        <w:right w:val="single" w:sz="4" w:space="0" w:color="999999" w:themeColor="text1" w:themeTint="66"/>
+        <w:insideH w:val="single" w:sz="4" w:space="0" w:color="999999" w:themeColor="text1" w:themeTint="66"/>
+        <w:insideV w:val="single" w:sz="4" w:space="0" w:color="999999" w:themeColor="text1" w:themeTint="66"/>
+      </w:tblBorders>
+    </w:tblPr>
+    <w:tblStylePr w:type="firstRow">
+      <w:rPr>
+        <w:b/>
+        <w:bCs/>
+      </w:rPr>
+      <w:tblPr/>
+      <w:tcPr>
+        <w:tcBorders>
+          <w:bottom w:val="single" w:sz="12" w:space="0" w:color="666666" w:themeColor="text1" w:themeTint="99"/>
+        </w:tcBorders>
+      </w:tcPr>
+    </w:tblStylePr>
+    <w:tblStylePr w:type="lastRow">
+      <w:rPr>
+        <w:b/>
+        <w:bCs/>
+      </w:rPr>
+      <w:tblPr/>
+      <w:tcPr>
+        <w:tcBorders>
+          <w:top w:val="double" w:sz="2" w:space="0" w:color="666666" w:themeColor="text1" w:themeTint="99"/>
+        </w:tcBorders>
+      </w:tcPr>
+    </w:tblStylePr>
+    <w:tblStylePr w:type="firstCol">
+      <w:rPr>
+        <w:b/>
+        <w:bCs/>
+      </w:rPr>
+    </w:tblStylePr>
+    <w:tblStylePr w:type="lastCol">
+      <w:rPr>
+        <w:b/>
+        <w:bCs/>
+      </w:rPr>
+    </w:tblStylePr>
+  </w:style>
+  <w:style w:type="table" w:styleId="ListTable1Light">
+    <w:name w:val="List Table 1 Light"/>
+    <w:basedOn w:val="TableNormal"/>
+    <w:uiPriority w:val="46"/>
+    <w:rsid w:val="00B42016"/>
+    <w:pPr>
+      <w:spacing w:after="0" w:line="240" w:lineRule="auto"/>
+    </w:pPr>
+    <w:tblPr>
+      <w:tblStyleRowBandSize w:val="1"/>
+      <w:tblStyleColBandSize w:val="1"/>
+    </w:tblPr>
+    <w:tblStylePr w:type="firstRow">
+      <w:rPr>
+        <w:b/>
+        <w:bCs/>
+      </w:rPr>
+      <w:tblPr/>
+      <w:tcPr>
+        <w:tcBorders>
+          <w:bottom w:val="single" w:sz="4" w:space="0" w:color="666666" w:themeColor="text1" w:themeTint="99"/>
+        </w:tcBorders>
+      </w:tcPr>
+    </w:tblStylePr>
+    <w:tblStylePr w:type="lastRow">
+      <w:rPr>
+        <w:b/>
+        <w:bCs/>
+      </w:rPr>
+      <w:tblPr/>
+      <w:tcPr>
+        <w:tcBorders>
+          <w:top w:val="single" w:sz="4" w:space="0" w:color="666666" w:themeColor="text1" w:themeTint="99"/>
+        </w:tcBorders>
+      </w:tcPr>
+    </w:tblStylePr>
+    <w:tblStylePr w:type="firstCol">
+      <w:rPr>
+        <w:b/>
+        <w:bCs/>
+      </w:rPr>
+    </w:tblStylePr>
+    <w:tblStylePr w:type="lastCol">
+      <w:rPr>
+        <w:b/>
+        <w:bCs/>
+      </w:rPr>
+    </w:tblStylePr>
+    <w:tblStylePr w:type="band1Vert">
+      <w:tblPr/>
+      <w:tcPr>
+        <w:shd w:val="clear" w:color="auto" w:fill="CCCCCC" w:themeFill="text1" w:themeFillTint="33"/>
+      </w:tcPr>
+    </w:tblStylePr>
+    <w:tblStylePr w:type="band1Horz">
+      <w:tblPr/>
+      <w:tcPr>
+        <w:shd w:val="clear" w:color="auto" w:fill="CCCCCC" w:themeFill="text1" w:themeFillTint="33"/>
+      </w:tcPr>
+    </w:tblStylePr>
+  </w:style>
 </w:styles>
 </file>
 

</xml_diff>